<commit_message>
finish touches on provisioning phase
</commit_message>
<xml_diff>
--- a/Prov_DataCol.docx
+++ b/Prov_DataCol.docx
@@ -1765,6 +1765,15 @@
                 <w:lang w:val="en-US"/>
               </w:rPr>
             </w:pPr>
+            <w:r>
+              <w:rPr>
+                <w:rFonts w:cstheme="minorHAnsi"/>
+                <w:i/>
+                <w:color w:val="2E74B5" w:themeColor="accent1" w:themeShade="BF"/>
+                <w:lang w:val="en-US"/>
+              </w:rPr>
+              <w:t>Stock price daily</w:t>
+            </w:r>
           </w:p>
         </w:tc>
         <w:tc>
@@ -1782,6 +1791,15 @@
                 <w:lang w:val="en-US"/>
               </w:rPr>
             </w:pPr>
+            <w:r>
+              <w:rPr>
+                <w:rFonts w:cstheme="minorHAnsi"/>
+                <w:i/>
+                <w:color w:val="2E74B5" w:themeColor="accent1" w:themeShade="BF"/>
+                <w:lang w:val="en-US"/>
+              </w:rPr>
+              <w:t>Float</w:t>
+            </w:r>
           </w:p>
         </w:tc>
       </w:tr>
@@ -1823,6 +1841,15 @@
                 <w:lang w:val="en-US"/>
               </w:rPr>
             </w:pPr>
+            <w:r>
+              <w:rPr>
+                <w:rFonts w:cstheme="minorHAnsi"/>
+                <w:i/>
+                <w:color w:val="2E74B5" w:themeColor="accent1" w:themeShade="BF"/>
+                <w:lang w:val="en-US"/>
+              </w:rPr>
+              <w:t>Technical analysis</w:t>
+            </w:r>
           </w:p>
         </w:tc>
         <w:tc>
@@ -1840,6 +1867,15 @@
                 <w:lang w:val="en-US"/>
               </w:rPr>
             </w:pPr>
+            <w:r>
+              <w:rPr>
+                <w:rFonts w:cstheme="minorHAnsi"/>
+                <w:i/>
+                <w:color w:val="2E74B5" w:themeColor="accent1" w:themeShade="BF"/>
+                <w:lang w:val="en-US"/>
+              </w:rPr>
+              <w:t>Float</w:t>
+            </w:r>
           </w:p>
         </w:tc>
       </w:tr>
@@ -1881,6 +1917,15 @@
                 <w:lang w:val="en-US"/>
               </w:rPr>
             </w:pPr>
+            <w:r>
+              <w:rPr>
+                <w:rFonts w:cstheme="minorHAnsi"/>
+                <w:i/>
+                <w:color w:val="2E74B5" w:themeColor="accent1" w:themeShade="BF"/>
+                <w:lang w:val="en-US"/>
+              </w:rPr>
+              <w:t>Fundamental analysis</w:t>
+            </w:r>
           </w:p>
         </w:tc>
         <w:tc>
@@ -1898,168 +1943,15 @@
                 <w:lang w:val="en-US"/>
               </w:rPr>
             </w:pPr>
-          </w:p>
-        </w:tc>
-      </w:tr>
-      <w:tr>
-        <w:tc>
-          <w:tcPr>
-            <w:tcW w:w="2972" w:type="dxa"/>
-            <w:shd w:val="clear" w:color="auto" w:fill="E7E6E6" w:themeFill="background2"/>
-            <w:vAlign w:val="center"/>
-          </w:tcPr>
-          <w:p>
-            <w:pPr>
-              <w:rPr>
-                <w:rFonts w:cstheme="minorHAnsi"/>
-                <w:lang w:val="en-US"/>
-              </w:rPr>
-            </w:pPr>
-            <w:r>
-              <w:rPr>
-                <w:rFonts w:cstheme="minorHAnsi"/>
-                <w:lang w:val="en-US"/>
-              </w:rPr>
-              <w:t>Grain 4</w:t>
-            </w:r>
-          </w:p>
-        </w:tc>
-        <w:tc>
-          <w:tcPr>
-            <w:tcW w:w="2608" w:type="dxa"/>
-            <w:gridSpan w:val="2"/>
-            <w:vAlign w:val="center"/>
-          </w:tcPr>
-          <w:p>
-            <w:pPr>
-              <w:rPr>
-                <w:rFonts w:cstheme="minorHAnsi"/>
-                <w:lang w:val="en-US"/>
-              </w:rPr>
-            </w:pPr>
-          </w:p>
-        </w:tc>
-        <w:tc>
-          <w:tcPr>
-            <w:tcW w:w="3771" w:type="dxa"/>
-            <w:gridSpan w:val="5"/>
-            <w:vAlign w:val="center"/>
-          </w:tcPr>
-          <w:p>
-            <w:pPr>
-              <w:rPr>
-                <w:rFonts w:cstheme="minorHAnsi"/>
-                <w:lang w:val="en-US"/>
-              </w:rPr>
-            </w:pPr>
-          </w:p>
-        </w:tc>
-      </w:tr>
-      <w:tr>
-        <w:tc>
-          <w:tcPr>
-            <w:tcW w:w="2972" w:type="dxa"/>
-            <w:shd w:val="clear" w:color="auto" w:fill="E7E6E6" w:themeFill="background2"/>
-            <w:vAlign w:val="center"/>
-          </w:tcPr>
-          <w:p>
-            <w:pPr>
-              <w:rPr>
-                <w:rFonts w:cstheme="minorHAnsi"/>
-                <w:lang w:val="en-US"/>
-              </w:rPr>
-            </w:pPr>
-            <w:r>
-              <w:rPr>
-                <w:rFonts w:cstheme="minorHAnsi"/>
-                <w:lang w:val="en-US"/>
-              </w:rPr>
-              <w:t>Grain 5</w:t>
-            </w:r>
-          </w:p>
-        </w:tc>
-        <w:tc>
-          <w:tcPr>
-            <w:tcW w:w="2608" w:type="dxa"/>
-            <w:gridSpan w:val="2"/>
-            <w:vAlign w:val="center"/>
-          </w:tcPr>
-          <w:p>
-            <w:pPr>
-              <w:rPr>
-                <w:rFonts w:cstheme="minorHAnsi"/>
-                <w:lang w:val="en-US"/>
-              </w:rPr>
-            </w:pPr>
-          </w:p>
-        </w:tc>
-        <w:tc>
-          <w:tcPr>
-            <w:tcW w:w="3771" w:type="dxa"/>
-            <w:gridSpan w:val="5"/>
-            <w:vAlign w:val="center"/>
-          </w:tcPr>
-          <w:p>
-            <w:pPr>
-              <w:rPr>
-                <w:rFonts w:cstheme="minorHAnsi"/>
-                <w:lang w:val="en-US"/>
-              </w:rPr>
-            </w:pPr>
-          </w:p>
-        </w:tc>
-      </w:tr>
-      <w:tr>
-        <w:tc>
-          <w:tcPr>
-            <w:tcW w:w="2972" w:type="dxa"/>
-            <w:shd w:val="clear" w:color="auto" w:fill="E7E6E6" w:themeFill="background2"/>
-            <w:vAlign w:val="center"/>
-          </w:tcPr>
-          <w:p>
-            <w:pPr>
-              <w:rPr>
-                <w:rFonts w:cstheme="minorHAnsi"/>
-                <w:lang w:val="en-US"/>
-              </w:rPr>
-            </w:pPr>
-            <w:r>
-              <w:rPr>
-                <w:rFonts w:cstheme="minorHAnsi"/>
-                <w:lang w:val="en-US"/>
-              </w:rPr>
-              <w:t>Grain 6</w:t>
-            </w:r>
-          </w:p>
-        </w:tc>
-        <w:tc>
-          <w:tcPr>
-            <w:tcW w:w="2608" w:type="dxa"/>
-            <w:gridSpan w:val="2"/>
-            <w:vAlign w:val="center"/>
-          </w:tcPr>
-          <w:p>
-            <w:pPr>
-              <w:rPr>
-                <w:rFonts w:cstheme="minorHAnsi"/>
-                <w:lang w:val="en-US"/>
-              </w:rPr>
-            </w:pPr>
-          </w:p>
-        </w:tc>
-        <w:tc>
-          <w:tcPr>
-            <w:tcW w:w="3771" w:type="dxa"/>
-            <w:gridSpan w:val="5"/>
-            <w:vAlign w:val="center"/>
-          </w:tcPr>
-          <w:p>
-            <w:pPr>
-              <w:rPr>
-                <w:rFonts w:cstheme="minorHAnsi"/>
-                <w:lang w:val="en-US"/>
-              </w:rPr>
-            </w:pPr>
+            <w:r>
+              <w:rPr>
+                <w:rFonts w:cstheme="minorHAnsi"/>
+                <w:i/>
+                <w:color w:val="2E74B5" w:themeColor="accent1" w:themeShade="BF"/>
+                <w:lang w:val="en-US"/>
+              </w:rPr>
+              <w:t>Float</w:t>
+            </w:r>
           </w:p>
         </w:tc>
       </w:tr>
@@ -2084,7 +1976,6 @@
                 <w:rFonts w:cstheme="minorHAnsi"/>
                 <w:lang w:val="en-US"/>
               </w:rPr>
-              <w:lastRenderedPageBreak/>
               <w:t>Remarks:</w:t>
             </w:r>
           </w:p>
@@ -2129,6 +2020,7 @@
       </w:pPr>
       <w:r>
         <w:rPr>
+          <w:noProof/>
           <w:lang w:val="en-US"/>
         </w:rPr>
         <w:drawing>
@@ -2507,7 +2399,7 @@
               <w:noProof/>
               <w:lang w:val="en-US"/>
             </w:rPr>
-            <w:t>17/4/2021</w:t>
+            <w:t>18/4/2021</w:t>
           </w:r>
           <w:r>
             <w:rPr>
@@ -3450,6 +3342,21 @@
 </file>
 
 <file path=customXml/item1.xml><?xml version="1.0" encoding="utf-8"?>
+<?mso-contentType ?>
+<FormTemplates xmlns="http://schemas.microsoft.com/sharepoint/v3/contenttype/forms">
+  <Display>DocumentLibraryForm</Display>
+  <Edit>DocumentLibraryForm</Edit>
+  <New>DocumentLibraryForm</New>
+</FormTemplates>
+</file>
+
+<file path=customXml/item2.xml><?xml version="1.0" encoding="utf-8"?>
+<p:properties xmlns:p="http://schemas.microsoft.com/office/2006/metadata/properties" xmlns:xsi="http://www.w3.org/2001/XMLSchema-instance" xmlns:pc="http://schemas.microsoft.com/office/infopath/2007/PartnerControls">
+  <documentManagement/>
+</p:properties>
+</file>
+
+<file path=customXml/item3.xml><?xml version="1.0" encoding="utf-8"?>
 <ct:contentTypeSchema xmlns:ct="http://schemas.microsoft.com/office/2006/metadata/contentType" xmlns:ma="http://schemas.microsoft.com/office/2006/metadata/properties/metaAttributes" ct:_="" ma:_="" ma:contentTypeName="Document" ma:contentTypeID="0x0101004D43F47BAB1AF54DA382DC2E30CB6F48" ma:contentTypeVersion="0" ma:contentTypeDescription="Create a new document." ma:contentTypeScope="" ma:versionID="ea7238d2a2a8bee956b9a53ca5bc6b9d">
   <xsd:schema xmlns:xsd="http://www.w3.org/2001/XMLSchema" xmlns:xs="http://www.w3.org/2001/XMLSchema" xmlns:p="http://schemas.microsoft.com/office/2006/metadata/properties" targetNamespace="http://schemas.microsoft.com/office/2006/metadata/properties" ma:root="true" ma:fieldsID="067e30616eeadeb776f014c5fbcfd813">
     <xsd:element name="properties">
@@ -3563,22 +3470,24 @@
 </ct:contentTypeSchema>
 </file>
 
-<file path=customXml/item2.xml><?xml version="1.0" encoding="utf-8"?>
-<?mso-contentType ?>
-<FormTemplates xmlns="http://schemas.microsoft.com/sharepoint/v3/contenttype/forms">
-  <Display>DocumentLibraryForm</Display>
-  <Edit>DocumentLibraryForm</Edit>
-  <New>DocumentLibraryForm</New>
-</FormTemplates>
+<file path=customXml/itemProps1.xml><?xml version="1.0" encoding="utf-8"?>
+<ds:datastoreItem xmlns:ds="http://schemas.openxmlformats.org/officeDocument/2006/customXml" ds:itemID="{53E2534A-4A86-4013-86BC-D1FE03EF9E7B}">
+  <ds:schemaRefs>
+    <ds:schemaRef ds:uri="http://schemas.microsoft.com/sharepoint/v3/contenttype/forms"/>
+  </ds:schemaRefs>
+</ds:datastoreItem>
 </file>
 
-<file path=customXml/item3.xml><?xml version="1.0" encoding="utf-8"?>
-<p:properties xmlns:p="http://schemas.microsoft.com/office/2006/metadata/properties" xmlns:xsi="http://www.w3.org/2001/XMLSchema-instance" xmlns:pc="http://schemas.microsoft.com/office/infopath/2007/PartnerControls">
-  <documentManagement/>
-</p:properties>
+<file path=customXml/itemProps2.xml><?xml version="1.0" encoding="utf-8"?>
+<ds:datastoreItem xmlns:ds="http://schemas.openxmlformats.org/officeDocument/2006/customXml" ds:itemID="{A5CA59C0-43AA-4908-B067-BC57EB6F530F}">
+  <ds:schemaRefs>
+    <ds:schemaRef ds:uri="http://schemas.microsoft.com/office/2006/metadata/properties"/>
+    <ds:schemaRef ds:uri="http://schemas.microsoft.com/office/infopath/2007/PartnerControls"/>
+  </ds:schemaRefs>
+</ds:datastoreItem>
 </file>
 
-<file path=customXml/itemProps1.xml><?xml version="1.0" encoding="utf-8"?>
+<file path=customXml/itemProps3.xml><?xml version="1.0" encoding="utf-8"?>
 <ds:datastoreItem xmlns:ds="http://schemas.openxmlformats.org/officeDocument/2006/customXml" ds:itemID="{E8CD4E09-D6EE-4B04-B54F-A4F1C5ACD470}">
   <ds:schemaRefs>
     <ds:schemaRef ds:uri="http://schemas.microsoft.com/office/2006/metadata/contentType"/>
@@ -3592,21 +3501,4 @@
     <ds:schemaRef ds:uri="http://schemas.microsoft.com/office/infopath/2007/PartnerControls"/>
   </ds:schemaRefs>
 </ds:datastoreItem>
-</file>
-
-<file path=customXml/itemProps2.xml><?xml version="1.0" encoding="utf-8"?>
-<ds:datastoreItem xmlns:ds="http://schemas.openxmlformats.org/officeDocument/2006/customXml" ds:itemID="{53E2534A-4A86-4013-86BC-D1FE03EF9E7B}">
-  <ds:schemaRefs>
-    <ds:schemaRef ds:uri="http://schemas.microsoft.com/sharepoint/v3/contenttype/forms"/>
-  </ds:schemaRefs>
-</ds:datastoreItem>
-</file>
-
-<file path=customXml/itemProps3.xml><?xml version="1.0" encoding="utf-8"?>
-<ds:datastoreItem xmlns:ds="http://schemas.openxmlformats.org/officeDocument/2006/customXml" ds:itemID="{A5CA59C0-43AA-4908-B067-BC57EB6F530F}">
-  <ds:schemaRefs>
-    <ds:schemaRef ds:uri="http://schemas.microsoft.com/office/2006/metadata/properties"/>
-    <ds:schemaRef ds:uri="http://schemas.microsoft.com/office/infopath/2007/PartnerControls"/>
-  </ds:schemaRefs>
-</ds:datastoreItem>
 </file>
</xml_diff>

<commit_message>
more data added for data prep
</commit_message>
<xml_diff>
--- a/Prov_DataCol.docx
+++ b/Prov_DataCol.docx
@@ -1,6 +1,6 @@
 
 <file path=word/document.xml><?xml version="1.0" encoding="utf-8"?>
-<w:document xmlns:wpc="http://schemas.microsoft.com/office/word/2010/wordprocessingCanvas" xmlns:cx="http://schemas.microsoft.com/office/drawing/2014/chartex" xmlns:cx1="http://schemas.microsoft.com/office/drawing/2015/9/8/chartex" xmlns:cx2="http://schemas.microsoft.com/office/drawing/2015/10/21/chartex" xmlns:cx3="http://schemas.microsoft.com/office/drawing/2016/5/9/chartex" xmlns:cx4="http://schemas.microsoft.com/office/drawing/2016/5/10/chartex" xmlns:cx5="http://schemas.microsoft.com/office/drawing/2016/5/11/chartex" xmlns:cx6="http://schemas.microsoft.com/office/drawing/2016/5/12/chartex" xmlns:cx7="http://schemas.microsoft.com/office/drawing/2016/5/13/chartex" xmlns:cx8="http://schemas.microsoft.com/office/drawing/2016/5/14/chartex" xmlns:mc="http://schemas.openxmlformats.org/markup-compatibility/2006" xmlns:aink="http://schemas.microsoft.com/office/drawing/2016/ink" xmlns:am3d="http://schemas.microsoft.com/office/drawing/2017/model3d" xmlns:o="urn:schemas-microsoft-com:office:office" xmlns:r="http://schemas.openxmlformats.org/officeDocument/2006/relationships" xmlns:m="http://schemas.openxmlformats.org/officeDocument/2006/math" xmlns:v="urn:schemas-microsoft-com:vml" xmlns:wp14="http://schemas.microsoft.com/office/word/2010/wordprocessingDrawing" xmlns:wp="http://schemas.openxmlformats.org/drawingml/2006/wordprocessingDrawing" xmlns:w10="urn:schemas-microsoft-com:office:word" xmlns:w="http://schemas.openxmlformats.org/wordprocessingml/2006/main" xmlns:w14="http://schemas.microsoft.com/office/word/2010/wordml" xmlns:w15="http://schemas.microsoft.com/office/word/2012/wordml" xmlns:w16cex="http://schemas.microsoft.com/office/word/2018/wordml/cex" xmlns:w16cid="http://schemas.microsoft.com/office/word/2016/wordml/cid" xmlns:w16="http://schemas.microsoft.com/office/word/2018/wordml" xmlns:w16se="http://schemas.microsoft.com/office/word/2015/wordml/symex" xmlns:wpg="http://schemas.microsoft.com/office/word/2010/wordprocessingGroup" xmlns:wpi="http://schemas.microsoft.com/office/word/2010/wordprocessingInk" xmlns:wne="http://schemas.microsoft.com/office/word/2006/wordml" xmlns:wps="http://schemas.microsoft.com/office/word/2010/wordprocessingShape" mc:Ignorable="w14 w15 w16se w16cid w16 w16cex wp14">
+<w:document xmlns:wpc="http://schemas.microsoft.com/office/word/2010/wordprocessingCanvas" xmlns:cx="http://schemas.microsoft.com/office/drawing/2014/chartex" xmlns:cx1="http://schemas.microsoft.com/office/drawing/2015/9/8/chartex" xmlns:cx2="http://schemas.microsoft.com/office/drawing/2015/10/21/chartex" xmlns:cx3="http://schemas.microsoft.com/office/drawing/2016/5/9/chartex" xmlns:cx4="http://schemas.microsoft.com/office/drawing/2016/5/10/chartex" xmlns:cx5="http://schemas.microsoft.com/office/drawing/2016/5/11/chartex" xmlns:cx6="http://schemas.microsoft.com/office/drawing/2016/5/12/chartex" xmlns:cx7="http://schemas.microsoft.com/office/drawing/2016/5/13/chartex" xmlns:cx8="http://schemas.microsoft.com/office/drawing/2016/5/14/chartex" xmlns:mc="http://schemas.openxmlformats.org/markup-compatibility/2006" xmlns:aink="http://schemas.microsoft.com/office/drawing/2016/ink" xmlns:am3d="http://schemas.microsoft.com/office/drawing/2017/model3d" xmlns:o="urn:schemas-microsoft-com:office:office" xmlns:r="http://schemas.openxmlformats.org/officeDocument/2006/relationships" xmlns:m="http://schemas.openxmlformats.org/officeDocument/2006/math" xmlns:v="urn:schemas-microsoft-com:vml" xmlns:wp14="http://schemas.microsoft.com/office/word/2010/wordprocessingDrawing" xmlns:wp="http://schemas.openxmlformats.org/drawingml/2006/wordprocessingDrawing" xmlns:w10="urn:schemas-microsoft-com:office:word" xmlns:w="http://schemas.openxmlformats.org/wordprocessingml/2006/main" xmlns:w14="http://schemas.microsoft.com/office/word/2010/wordml" xmlns:w15="http://schemas.microsoft.com/office/word/2012/wordml" xmlns:w16cex="http://schemas.microsoft.com/office/word/2018/wordml/cex" xmlns:w16cid="http://schemas.microsoft.com/office/word/2016/wordml/cid" xmlns:w16="http://schemas.microsoft.com/office/word/2018/wordml" xmlns:w16sdtdh="http://schemas.microsoft.com/office/word/2020/wordml/sdtdatahash" xmlns:w16se="http://schemas.microsoft.com/office/word/2015/wordml/symex" xmlns:wpg="http://schemas.microsoft.com/office/word/2010/wordprocessingGroup" xmlns:wpi="http://schemas.microsoft.com/office/word/2010/wordprocessingInk" xmlns:wne="http://schemas.microsoft.com/office/word/2006/wordml" xmlns:wps="http://schemas.microsoft.com/office/word/2010/wordprocessingShape" mc:Ignorable="w14 w15 w16se w16cid w16 w16cex w16sdtdh wp14">
   <w:body>
     <w:tbl>
       <w:tblPr>
@@ -838,7 +838,14 @@
                 <w:rFonts w:cstheme="minorHAnsi"/>
                 <w:lang w:val="en-US"/>
               </w:rPr>
-              <w:t>10</w:t>
+              <w:t>1</w:t>
+            </w:r>
+            <w:r>
+              <w:rPr>
+                <w:rFonts w:cstheme="minorHAnsi"/>
+                <w:lang w:val="en-US"/>
+              </w:rPr>
+              <w:t>0</w:t>
             </w:r>
           </w:p>
         </w:tc>
@@ -1653,6 +1660,74 @@
                 <w:lang w:val="en-US"/>
               </w:rPr>
               <w:t xml:space="preserve">Float </w:t>
+            </w:r>
+          </w:p>
+        </w:tc>
+      </w:tr>
+      <w:tr>
+        <w:tc>
+          <w:tcPr>
+            <w:tcW w:w="2972" w:type="dxa"/>
+            <w:shd w:val="clear" w:color="auto" w:fill="E7E6E6" w:themeFill="background2"/>
+            <w:vAlign w:val="center"/>
+          </w:tcPr>
+          <w:p>
+            <w:pPr>
+              <w:rPr>
+                <w:rFonts w:cstheme="minorHAnsi"/>
+                <w:lang w:val="en-US"/>
+              </w:rPr>
+            </w:pPr>
+            <w:r>
+              <w:rPr>
+                <w:rFonts w:cstheme="minorHAnsi"/>
+                <w:lang w:val="en-US"/>
+              </w:rPr>
+              <w:t>Fact 11</w:t>
+            </w:r>
+          </w:p>
+        </w:tc>
+        <w:tc>
+          <w:tcPr>
+            <w:tcW w:w="2608" w:type="dxa"/>
+            <w:gridSpan w:val="2"/>
+            <w:vAlign w:val="center"/>
+          </w:tcPr>
+          <w:p>
+            <w:pPr>
+              <w:rPr>
+                <w:rFonts w:cstheme="minorHAnsi"/>
+                <w:lang w:val="en-US"/>
+              </w:rPr>
+            </w:pPr>
+            <w:r>
+              <w:rPr>
+                <w:rFonts w:cstheme="minorHAnsi"/>
+                <w:lang w:val="en-US"/>
+              </w:rPr>
+              <w:t>SMA weekly</w:t>
+            </w:r>
+          </w:p>
+        </w:tc>
+        <w:tc>
+          <w:tcPr>
+            <w:tcW w:w="3771" w:type="dxa"/>
+            <w:gridSpan w:val="5"/>
+            <w:vAlign w:val="center"/>
+          </w:tcPr>
+          <w:p>
+            <w:pPr>
+              <w:rPr>
+                <w:rFonts w:cstheme="minorHAnsi"/>
+                <w:lang w:val="en-US"/>
+              </w:rPr>
+            </w:pPr>
+            <w:r>
+              <w:rPr>
+                <w:rFonts w:cstheme="minorHAnsi"/>
+                <w:lang w:val="en-US"/>
+              </w:rPr>
+              <w:t>Float</w:t>
             </w:r>
           </w:p>
         </w:tc>
@@ -1976,6 +2051,7 @@
                 <w:rFonts w:cstheme="minorHAnsi"/>
                 <w:lang w:val="en-US"/>
               </w:rPr>
+              <w:lastRenderedPageBreak/>
               <w:t>Remarks:</w:t>
             </w:r>
           </w:p>
@@ -2060,6 +2136,39 @@
         </w:drawing>
       </w:r>
     </w:p>
+    <w:p>
+      <w:pPr>
+        <w:jc w:val="center"/>
+        <w:rPr>
+          <w:lang w:val="en-US"/>
+        </w:rPr>
+      </w:pPr>
+    </w:p>
+    <w:p>
+      <w:pPr>
+        <w:jc w:val="center"/>
+        <w:rPr>
+          <w:lang w:val="en-US"/>
+        </w:rPr>
+      </w:pPr>
+    </w:p>
+    <w:p>
+      <w:pPr>
+        <w:rPr>
+          <w:sz w:val="24"/>
+          <w:szCs w:val="24"/>
+          <w:lang w:val="en-US"/>
+        </w:rPr>
+      </w:pPr>
+      <w:r>
+        <w:rPr>
+          <w:sz w:val="24"/>
+          <w:szCs w:val="24"/>
+          <w:lang w:val="en-US"/>
+        </w:rPr>
+        <w:t>The data storage solution could be found in the notebook under Provisioning phase.</w:t>
+      </w:r>
+    </w:p>
     <w:sectPr>
       <w:headerReference w:type="even" r:id="rId11"/>
       <w:headerReference w:type="default" r:id="rId12"/>
@@ -2077,7 +2186,7 @@
 </file>
 
 <file path=word/endnotes.xml><?xml version="1.0" encoding="utf-8"?>
-<w:endnotes xmlns:wpc="http://schemas.microsoft.com/office/word/2010/wordprocessingCanvas" xmlns:cx="http://schemas.microsoft.com/office/drawing/2014/chartex" xmlns:cx1="http://schemas.microsoft.com/office/drawing/2015/9/8/chartex" xmlns:cx2="http://schemas.microsoft.com/office/drawing/2015/10/21/chartex" xmlns:cx3="http://schemas.microsoft.com/office/drawing/2016/5/9/chartex" xmlns:cx4="http://schemas.microsoft.com/office/drawing/2016/5/10/chartex" xmlns:cx5="http://schemas.microsoft.com/office/drawing/2016/5/11/chartex" xmlns:cx6="http://schemas.microsoft.com/office/drawing/2016/5/12/chartex" xmlns:cx7="http://schemas.microsoft.com/office/drawing/2016/5/13/chartex" xmlns:cx8="http://schemas.microsoft.com/office/drawing/2016/5/14/chartex" xmlns:mc="http://schemas.openxmlformats.org/markup-compatibility/2006" xmlns:aink="http://schemas.microsoft.com/office/drawing/2016/ink" xmlns:am3d="http://schemas.microsoft.com/office/drawing/2017/model3d" xmlns:o="urn:schemas-microsoft-com:office:office" xmlns:r="http://schemas.openxmlformats.org/officeDocument/2006/relationships" xmlns:m="http://schemas.openxmlformats.org/officeDocument/2006/math" xmlns:v="urn:schemas-microsoft-com:vml" xmlns:wp14="http://schemas.microsoft.com/office/word/2010/wordprocessingDrawing" xmlns:wp="http://schemas.openxmlformats.org/drawingml/2006/wordprocessingDrawing" xmlns:w10="urn:schemas-microsoft-com:office:word" xmlns:w="http://schemas.openxmlformats.org/wordprocessingml/2006/main" xmlns:w14="http://schemas.microsoft.com/office/word/2010/wordml" xmlns:w15="http://schemas.microsoft.com/office/word/2012/wordml" xmlns:w16cex="http://schemas.microsoft.com/office/word/2018/wordml/cex" xmlns:w16cid="http://schemas.microsoft.com/office/word/2016/wordml/cid" xmlns:w16="http://schemas.microsoft.com/office/word/2018/wordml" xmlns:w16se="http://schemas.microsoft.com/office/word/2015/wordml/symex" xmlns:wpg="http://schemas.microsoft.com/office/word/2010/wordprocessingGroup" xmlns:wpi="http://schemas.microsoft.com/office/word/2010/wordprocessingInk" xmlns:wne="http://schemas.microsoft.com/office/word/2006/wordml" xmlns:wps="http://schemas.microsoft.com/office/word/2010/wordprocessingShape" mc:Ignorable="w14 w15 w16se w16cid w16 w16cex wp14">
+<w:endnotes xmlns:wpc="http://schemas.microsoft.com/office/word/2010/wordprocessingCanvas" xmlns:cx="http://schemas.microsoft.com/office/drawing/2014/chartex" xmlns:cx1="http://schemas.microsoft.com/office/drawing/2015/9/8/chartex" xmlns:cx2="http://schemas.microsoft.com/office/drawing/2015/10/21/chartex" xmlns:cx3="http://schemas.microsoft.com/office/drawing/2016/5/9/chartex" xmlns:cx4="http://schemas.microsoft.com/office/drawing/2016/5/10/chartex" xmlns:cx5="http://schemas.microsoft.com/office/drawing/2016/5/11/chartex" xmlns:cx6="http://schemas.microsoft.com/office/drawing/2016/5/12/chartex" xmlns:cx7="http://schemas.microsoft.com/office/drawing/2016/5/13/chartex" xmlns:cx8="http://schemas.microsoft.com/office/drawing/2016/5/14/chartex" xmlns:mc="http://schemas.openxmlformats.org/markup-compatibility/2006" xmlns:aink="http://schemas.microsoft.com/office/drawing/2016/ink" xmlns:am3d="http://schemas.microsoft.com/office/drawing/2017/model3d" xmlns:o="urn:schemas-microsoft-com:office:office" xmlns:r="http://schemas.openxmlformats.org/officeDocument/2006/relationships" xmlns:m="http://schemas.openxmlformats.org/officeDocument/2006/math" xmlns:v="urn:schemas-microsoft-com:vml" xmlns:wp14="http://schemas.microsoft.com/office/word/2010/wordprocessingDrawing" xmlns:wp="http://schemas.openxmlformats.org/drawingml/2006/wordprocessingDrawing" xmlns:w10="urn:schemas-microsoft-com:office:word" xmlns:w="http://schemas.openxmlformats.org/wordprocessingml/2006/main" xmlns:w14="http://schemas.microsoft.com/office/word/2010/wordml" xmlns:w15="http://schemas.microsoft.com/office/word/2012/wordml" xmlns:w16cex="http://schemas.microsoft.com/office/word/2018/wordml/cex" xmlns:w16cid="http://schemas.microsoft.com/office/word/2016/wordml/cid" xmlns:w16="http://schemas.microsoft.com/office/word/2018/wordml" xmlns:w16sdtdh="http://schemas.microsoft.com/office/word/2020/wordml/sdtdatahash" xmlns:w16se="http://schemas.microsoft.com/office/word/2015/wordml/symex" xmlns:wpg="http://schemas.microsoft.com/office/word/2010/wordprocessingGroup" xmlns:wpi="http://schemas.microsoft.com/office/word/2010/wordprocessingInk" xmlns:wne="http://schemas.microsoft.com/office/word/2006/wordml" xmlns:wps="http://schemas.microsoft.com/office/word/2010/wordprocessingShape" mc:Ignorable="w14 w15 w16se w16cid w16 w16cex w16sdtdh wp14">
   <w:endnote w:type="separator" w:id="-1">
     <w:p>
       <w:pPr>
@@ -2102,7 +2211,7 @@
 </file>
 
 <file path=word/footer1.xml><?xml version="1.0" encoding="utf-8"?>
-<w:ftr xmlns:wpc="http://schemas.microsoft.com/office/word/2010/wordprocessingCanvas" xmlns:cx="http://schemas.microsoft.com/office/drawing/2014/chartex" xmlns:cx1="http://schemas.microsoft.com/office/drawing/2015/9/8/chartex" xmlns:cx2="http://schemas.microsoft.com/office/drawing/2015/10/21/chartex" xmlns:cx3="http://schemas.microsoft.com/office/drawing/2016/5/9/chartex" xmlns:cx4="http://schemas.microsoft.com/office/drawing/2016/5/10/chartex" xmlns:cx5="http://schemas.microsoft.com/office/drawing/2016/5/11/chartex" xmlns:cx6="http://schemas.microsoft.com/office/drawing/2016/5/12/chartex" xmlns:cx7="http://schemas.microsoft.com/office/drawing/2016/5/13/chartex" xmlns:cx8="http://schemas.microsoft.com/office/drawing/2016/5/14/chartex" xmlns:mc="http://schemas.openxmlformats.org/markup-compatibility/2006" xmlns:aink="http://schemas.microsoft.com/office/drawing/2016/ink" xmlns:am3d="http://schemas.microsoft.com/office/drawing/2017/model3d" xmlns:o="urn:schemas-microsoft-com:office:office" xmlns:r="http://schemas.openxmlformats.org/officeDocument/2006/relationships" xmlns:m="http://schemas.openxmlformats.org/officeDocument/2006/math" xmlns:v="urn:schemas-microsoft-com:vml" xmlns:wp14="http://schemas.microsoft.com/office/word/2010/wordprocessingDrawing" xmlns:wp="http://schemas.openxmlformats.org/drawingml/2006/wordprocessingDrawing" xmlns:w10="urn:schemas-microsoft-com:office:word" xmlns:w="http://schemas.openxmlformats.org/wordprocessingml/2006/main" xmlns:w14="http://schemas.microsoft.com/office/word/2010/wordml" xmlns:w15="http://schemas.microsoft.com/office/word/2012/wordml" xmlns:w16cex="http://schemas.microsoft.com/office/word/2018/wordml/cex" xmlns:w16cid="http://schemas.microsoft.com/office/word/2016/wordml/cid" xmlns:w16="http://schemas.microsoft.com/office/word/2018/wordml" xmlns:w16se="http://schemas.microsoft.com/office/word/2015/wordml/symex" xmlns:wpg="http://schemas.microsoft.com/office/word/2010/wordprocessingGroup" xmlns:wpi="http://schemas.microsoft.com/office/word/2010/wordprocessingInk" xmlns:wne="http://schemas.microsoft.com/office/word/2006/wordml" xmlns:wps="http://schemas.microsoft.com/office/word/2010/wordprocessingShape" mc:Ignorable="w14 w15 w16se w16cid w16 w16cex wp14">
+<w:ftr xmlns:wpc="http://schemas.microsoft.com/office/word/2010/wordprocessingCanvas" xmlns:cx="http://schemas.microsoft.com/office/drawing/2014/chartex" xmlns:cx1="http://schemas.microsoft.com/office/drawing/2015/9/8/chartex" xmlns:cx2="http://schemas.microsoft.com/office/drawing/2015/10/21/chartex" xmlns:cx3="http://schemas.microsoft.com/office/drawing/2016/5/9/chartex" xmlns:cx4="http://schemas.microsoft.com/office/drawing/2016/5/10/chartex" xmlns:cx5="http://schemas.microsoft.com/office/drawing/2016/5/11/chartex" xmlns:cx6="http://schemas.microsoft.com/office/drawing/2016/5/12/chartex" xmlns:cx7="http://schemas.microsoft.com/office/drawing/2016/5/13/chartex" xmlns:cx8="http://schemas.microsoft.com/office/drawing/2016/5/14/chartex" xmlns:mc="http://schemas.openxmlformats.org/markup-compatibility/2006" xmlns:aink="http://schemas.microsoft.com/office/drawing/2016/ink" xmlns:am3d="http://schemas.microsoft.com/office/drawing/2017/model3d" xmlns:o="urn:schemas-microsoft-com:office:office" xmlns:r="http://schemas.openxmlformats.org/officeDocument/2006/relationships" xmlns:m="http://schemas.openxmlformats.org/officeDocument/2006/math" xmlns:v="urn:schemas-microsoft-com:vml" xmlns:wp14="http://schemas.microsoft.com/office/word/2010/wordprocessingDrawing" xmlns:wp="http://schemas.openxmlformats.org/drawingml/2006/wordprocessingDrawing" xmlns:w10="urn:schemas-microsoft-com:office:word" xmlns:w="http://schemas.openxmlformats.org/wordprocessingml/2006/main" xmlns:w14="http://schemas.microsoft.com/office/word/2010/wordml" xmlns:w15="http://schemas.microsoft.com/office/word/2012/wordml" xmlns:w16cex="http://schemas.microsoft.com/office/word/2018/wordml/cex" xmlns:w16cid="http://schemas.microsoft.com/office/word/2016/wordml/cid" xmlns:w16="http://schemas.microsoft.com/office/word/2018/wordml" xmlns:w16sdtdh="http://schemas.microsoft.com/office/word/2020/wordml/sdtdatahash" xmlns:w16se="http://schemas.microsoft.com/office/word/2015/wordml/symex" xmlns:wpg="http://schemas.microsoft.com/office/word/2010/wordprocessingGroup" xmlns:wpi="http://schemas.microsoft.com/office/word/2010/wordprocessingInk" xmlns:wne="http://schemas.microsoft.com/office/word/2006/wordml" xmlns:wps="http://schemas.microsoft.com/office/word/2010/wordprocessingShape" mc:Ignorable="w14 w15 w16se w16cid w16 w16cex w16sdtdh wp14">
   <w:p>
     <w:pPr>
       <w:pStyle w:val="Footer"/>
@@ -2112,7 +2221,7 @@
 </file>
 
 <file path=word/footer2.xml><?xml version="1.0" encoding="utf-8"?>
-<w:ftr xmlns:wpc="http://schemas.microsoft.com/office/word/2010/wordprocessingCanvas" xmlns:cx="http://schemas.microsoft.com/office/drawing/2014/chartex" xmlns:cx1="http://schemas.microsoft.com/office/drawing/2015/9/8/chartex" xmlns:cx2="http://schemas.microsoft.com/office/drawing/2015/10/21/chartex" xmlns:cx3="http://schemas.microsoft.com/office/drawing/2016/5/9/chartex" xmlns:cx4="http://schemas.microsoft.com/office/drawing/2016/5/10/chartex" xmlns:cx5="http://schemas.microsoft.com/office/drawing/2016/5/11/chartex" xmlns:cx6="http://schemas.microsoft.com/office/drawing/2016/5/12/chartex" xmlns:cx7="http://schemas.microsoft.com/office/drawing/2016/5/13/chartex" xmlns:cx8="http://schemas.microsoft.com/office/drawing/2016/5/14/chartex" xmlns:mc="http://schemas.openxmlformats.org/markup-compatibility/2006" xmlns:aink="http://schemas.microsoft.com/office/drawing/2016/ink" xmlns:am3d="http://schemas.microsoft.com/office/drawing/2017/model3d" xmlns:o="urn:schemas-microsoft-com:office:office" xmlns:r="http://schemas.openxmlformats.org/officeDocument/2006/relationships" xmlns:m="http://schemas.openxmlformats.org/officeDocument/2006/math" xmlns:v="urn:schemas-microsoft-com:vml" xmlns:wp14="http://schemas.microsoft.com/office/word/2010/wordprocessingDrawing" xmlns:wp="http://schemas.openxmlformats.org/drawingml/2006/wordprocessingDrawing" xmlns:w10="urn:schemas-microsoft-com:office:word" xmlns:w="http://schemas.openxmlformats.org/wordprocessingml/2006/main" xmlns:w14="http://schemas.microsoft.com/office/word/2010/wordml" xmlns:w15="http://schemas.microsoft.com/office/word/2012/wordml" xmlns:w16cex="http://schemas.microsoft.com/office/word/2018/wordml/cex" xmlns:w16cid="http://schemas.microsoft.com/office/word/2016/wordml/cid" xmlns:w16="http://schemas.microsoft.com/office/word/2018/wordml" xmlns:w16se="http://schemas.microsoft.com/office/word/2015/wordml/symex" xmlns:wpg="http://schemas.microsoft.com/office/word/2010/wordprocessingGroup" xmlns:wpi="http://schemas.microsoft.com/office/word/2010/wordprocessingInk" xmlns:wne="http://schemas.microsoft.com/office/word/2006/wordml" xmlns:wps="http://schemas.microsoft.com/office/word/2010/wordprocessingShape" mc:Ignorable="w14 w15 w16se w16cid w16 w16cex wp14">
+<w:ftr xmlns:wpc="http://schemas.microsoft.com/office/word/2010/wordprocessingCanvas" xmlns:cx="http://schemas.microsoft.com/office/drawing/2014/chartex" xmlns:cx1="http://schemas.microsoft.com/office/drawing/2015/9/8/chartex" xmlns:cx2="http://schemas.microsoft.com/office/drawing/2015/10/21/chartex" xmlns:cx3="http://schemas.microsoft.com/office/drawing/2016/5/9/chartex" xmlns:cx4="http://schemas.microsoft.com/office/drawing/2016/5/10/chartex" xmlns:cx5="http://schemas.microsoft.com/office/drawing/2016/5/11/chartex" xmlns:cx6="http://schemas.microsoft.com/office/drawing/2016/5/12/chartex" xmlns:cx7="http://schemas.microsoft.com/office/drawing/2016/5/13/chartex" xmlns:cx8="http://schemas.microsoft.com/office/drawing/2016/5/14/chartex" xmlns:mc="http://schemas.openxmlformats.org/markup-compatibility/2006" xmlns:aink="http://schemas.microsoft.com/office/drawing/2016/ink" xmlns:am3d="http://schemas.microsoft.com/office/drawing/2017/model3d" xmlns:o="urn:schemas-microsoft-com:office:office" xmlns:r="http://schemas.openxmlformats.org/officeDocument/2006/relationships" xmlns:m="http://schemas.openxmlformats.org/officeDocument/2006/math" xmlns:v="urn:schemas-microsoft-com:vml" xmlns:wp14="http://schemas.microsoft.com/office/word/2010/wordprocessingDrawing" xmlns:wp="http://schemas.openxmlformats.org/drawingml/2006/wordprocessingDrawing" xmlns:w10="urn:schemas-microsoft-com:office:word" xmlns:w="http://schemas.openxmlformats.org/wordprocessingml/2006/main" xmlns:w14="http://schemas.microsoft.com/office/word/2010/wordml" xmlns:w15="http://schemas.microsoft.com/office/word/2012/wordml" xmlns:w16cex="http://schemas.microsoft.com/office/word/2018/wordml/cex" xmlns:w16cid="http://schemas.microsoft.com/office/word/2016/wordml/cid" xmlns:w16="http://schemas.microsoft.com/office/word/2018/wordml" xmlns:w16sdtdh="http://schemas.microsoft.com/office/word/2020/wordml/sdtdatahash" xmlns:w16se="http://schemas.microsoft.com/office/word/2015/wordml/symex" xmlns:wpg="http://schemas.microsoft.com/office/word/2010/wordprocessingGroup" xmlns:wpi="http://schemas.microsoft.com/office/word/2010/wordprocessingInk" xmlns:wne="http://schemas.microsoft.com/office/word/2006/wordml" xmlns:wps="http://schemas.microsoft.com/office/word/2010/wordprocessingShape" mc:Ignorable="w14 w15 w16se w16cid w16 w16cex w16sdtdh wp14">
   <w:p>
     <w:pPr>
       <w:pStyle w:val="Footer"/>
@@ -2149,7 +2258,7 @@
         <w:noProof/>
         <w:color w:val="A6A6A6" w:themeColor="background1" w:themeShade="A6"/>
       </w:rPr>
-      <w:t>2021-02-02</w:t>
+      <w:t>2021-01-26</w:t>
     </w:r>
     <w:r>
       <w:rPr>
@@ -2179,7 +2288,7 @@
 </file>
 
 <file path=word/footer3.xml><?xml version="1.0" encoding="utf-8"?>
-<w:ftr xmlns:wpc="http://schemas.microsoft.com/office/word/2010/wordprocessingCanvas" xmlns:cx="http://schemas.microsoft.com/office/drawing/2014/chartex" xmlns:cx1="http://schemas.microsoft.com/office/drawing/2015/9/8/chartex" xmlns:cx2="http://schemas.microsoft.com/office/drawing/2015/10/21/chartex" xmlns:cx3="http://schemas.microsoft.com/office/drawing/2016/5/9/chartex" xmlns:cx4="http://schemas.microsoft.com/office/drawing/2016/5/10/chartex" xmlns:cx5="http://schemas.microsoft.com/office/drawing/2016/5/11/chartex" xmlns:cx6="http://schemas.microsoft.com/office/drawing/2016/5/12/chartex" xmlns:cx7="http://schemas.microsoft.com/office/drawing/2016/5/13/chartex" xmlns:cx8="http://schemas.microsoft.com/office/drawing/2016/5/14/chartex" xmlns:mc="http://schemas.openxmlformats.org/markup-compatibility/2006" xmlns:aink="http://schemas.microsoft.com/office/drawing/2016/ink" xmlns:am3d="http://schemas.microsoft.com/office/drawing/2017/model3d" xmlns:o="urn:schemas-microsoft-com:office:office" xmlns:r="http://schemas.openxmlformats.org/officeDocument/2006/relationships" xmlns:m="http://schemas.openxmlformats.org/officeDocument/2006/math" xmlns:v="urn:schemas-microsoft-com:vml" xmlns:wp14="http://schemas.microsoft.com/office/word/2010/wordprocessingDrawing" xmlns:wp="http://schemas.openxmlformats.org/drawingml/2006/wordprocessingDrawing" xmlns:w10="urn:schemas-microsoft-com:office:word" xmlns:w="http://schemas.openxmlformats.org/wordprocessingml/2006/main" xmlns:w14="http://schemas.microsoft.com/office/word/2010/wordml" xmlns:w15="http://schemas.microsoft.com/office/word/2012/wordml" xmlns:w16cex="http://schemas.microsoft.com/office/word/2018/wordml/cex" xmlns:w16cid="http://schemas.microsoft.com/office/word/2016/wordml/cid" xmlns:w16="http://schemas.microsoft.com/office/word/2018/wordml" xmlns:w16se="http://schemas.microsoft.com/office/word/2015/wordml/symex" xmlns:wpg="http://schemas.microsoft.com/office/word/2010/wordprocessingGroup" xmlns:wpi="http://schemas.microsoft.com/office/word/2010/wordprocessingInk" xmlns:wne="http://schemas.microsoft.com/office/word/2006/wordml" xmlns:wps="http://schemas.microsoft.com/office/word/2010/wordprocessingShape" mc:Ignorable="w14 w15 w16se w16cid w16 w16cex wp14">
+<w:ftr xmlns:wpc="http://schemas.microsoft.com/office/word/2010/wordprocessingCanvas" xmlns:cx="http://schemas.microsoft.com/office/drawing/2014/chartex" xmlns:cx1="http://schemas.microsoft.com/office/drawing/2015/9/8/chartex" xmlns:cx2="http://schemas.microsoft.com/office/drawing/2015/10/21/chartex" xmlns:cx3="http://schemas.microsoft.com/office/drawing/2016/5/9/chartex" xmlns:cx4="http://schemas.microsoft.com/office/drawing/2016/5/10/chartex" xmlns:cx5="http://schemas.microsoft.com/office/drawing/2016/5/11/chartex" xmlns:cx6="http://schemas.microsoft.com/office/drawing/2016/5/12/chartex" xmlns:cx7="http://schemas.microsoft.com/office/drawing/2016/5/13/chartex" xmlns:cx8="http://schemas.microsoft.com/office/drawing/2016/5/14/chartex" xmlns:mc="http://schemas.openxmlformats.org/markup-compatibility/2006" xmlns:aink="http://schemas.microsoft.com/office/drawing/2016/ink" xmlns:am3d="http://schemas.microsoft.com/office/drawing/2017/model3d" xmlns:o="urn:schemas-microsoft-com:office:office" xmlns:r="http://schemas.openxmlformats.org/officeDocument/2006/relationships" xmlns:m="http://schemas.openxmlformats.org/officeDocument/2006/math" xmlns:v="urn:schemas-microsoft-com:vml" xmlns:wp14="http://schemas.microsoft.com/office/word/2010/wordprocessingDrawing" xmlns:wp="http://schemas.openxmlformats.org/drawingml/2006/wordprocessingDrawing" xmlns:w10="urn:schemas-microsoft-com:office:word" xmlns:w="http://schemas.openxmlformats.org/wordprocessingml/2006/main" xmlns:w14="http://schemas.microsoft.com/office/word/2010/wordml" xmlns:w15="http://schemas.microsoft.com/office/word/2012/wordml" xmlns:w16cex="http://schemas.microsoft.com/office/word/2018/wordml/cex" xmlns:w16cid="http://schemas.microsoft.com/office/word/2016/wordml/cid" xmlns:w16="http://schemas.microsoft.com/office/word/2018/wordml" xmlns:w16sdtdh="http://schemas.microsoft.com/office/word/2020/wordml/sdtdatahash" xmlns:w16se="http://schemas.microsoft.com/office/word/2015/wordml/symex" xmlns:wpg="http://schemas.microsoft.com/office/word/2010/wordprocessingGroup" xmlns:wpi="http://schemas.microsoft.com/office/word/2010/wordprocessingInk" xmlns:wne="http://schemas.microsoft.com/office/word/2006/wordml" xmlns:wps="http://schemas.microsoft.com/office/word/2010/wordprocessingShape" mc:Ignorable="w14 w15 w16se w16cid w16 w16cex w16sdtdh wp14">
   <w:p>
     <w:pPr>
       <w:pStyle w:val="Footer"/>
@@ -2189,7 +2298,7 @@
 </file>
 
 <file path=word/footnotes.xml><?xml version="1.0" encoding="utf-8"?>
-<w:footnotes xmlns:wpc="http://schemas.microsoft.com/office/word/2010/wordprocessingCanvas" xmlns:cx="http://schemas.microsoft.com/office/drawing/2014/chartex" xmlns:cx1="http://schemas.microsoft.com/office/drawing/2015/9/8/chartex" xmlns:cx2="http://schemas.microsoft.com/office/drawing/2015/10/21/chartex" xmlns:cx3="http://schemas.microsoft.com/office/drawing/2016/5/9/chartex" xmlns:cx4="http://schemas.microsoft.com/office/drawing/2016/5/10/chartex" xmlns:cx5="http://schemas.microsoft.com/office/drawing/2016/5/11/chartex" xmlns:cx6="http://schemas.microsoft.com/office/drawing/2016/5/12/chartex" xmlns:cx7="http://schemas.microsoft.com/office/drawing/2016/5/13/chartex" xmlns:cx8="http://schemas.microsoft.com/office/drawing/2016/5/14/chartex" xmlns:mc="http://schemas.openxmlformats.org/markup-compatibility/2006" xmlns:aink="http://schemas.microsoft.com/office/drawing/2016/ink" xmlns:am3d="http://schemas.microsoft.com/office/drawing/2017/model3d" xmlns:o="urn:schemas-microsoft-com:office:office" xmlns:r="http://schemas.openxmlformats.org/officeDocument/2006/relationships" xmlns:m="http://schemas.openxmlformats.org/officeDocument/2006/math" xmlns:v="urn:schemas-microsoft-com:vml" xmlns:wp14="http://schemas.microsoft.com/office/word/2010/wordprocessingDrawing" xmlns:wp="http://schemas.openxmlformats.org/drawingml/2006/wordprocessingDrawing" xmlns:w10="urn:schemas-microsoft-com:office:word" xmlns:w="http://schemas.openxmlformats.org/wordprocessingml/2006/main" xmlns:w14="http://schemas.microsoft.com/office/word/2010/wordml" xmlns:w15="http://schemas.microsoft.com/office/word/2012/wordml" xmlns:w16cex="http://schemas.microsoft.com/office/word/2018/wordml/cex" xmlns:w16cid="http://schemas.microsoft.com/office/word/2016/wordml/cid" xmlns:w16="http://schemas.microsoft.com/office/word/2018/wordml" xmlns:w16se="http://schemas.microsoft.com/office/word/2015/wordml/symex" xmlns:wpg="http://schemas.microsoft.com/office/word/2010/wordprocessingGroup" xmlns:wpi="http://schemas.microsoft.com/office/word/2010/wordprocessingInk" xmlns:wne="http://schemas.microsoft.com/office/word/2006/wordml" xmlns:wps="http://schemas.microsoft.com/office/word/2010/wordprocessingShape" mc:Ignorable="w14 w15 w16se w16cid w16 w16cex wp14">
+<w:footnotes xmlns:wpc="http://schemas.microsoft.com/office/word/2010/wordprocessingCanvas" xmlns:cx="http://schemas.microsoft.com/office/drawing/2014/chartex" xmlns:cx1="http://schemas.microsoft.com/office/drawing/2015/9/8/chartex" xmlns:cx2="http://schemas.microsoft.com/office/drawing/2015/10/21/chartex" xmlns:cx3="http://schemas.microsoft.com/office/drawing/2016/5/9/chartex" xmlns:cx4="http://schemas.microsoft.com/office/drawing/2016/5/10/chartex" xmlns:cx5="http://schemas.microsoft.com/office/drawing/2016/5/11/chartex" xmlns:cx6="http://schemas.microsoft.com/office/drawing/2016/5/12/chartex" xmlns:cx7="http://schemas.microsoft.com/office/drawing/2016/5/13/chartex" xmlns:cx8="http://schemas.microsoft.com/office/drawing/2016/5/14/chartex" xmlns:mc="http://schemas.openxmlformats.org/markup-compatibility/2006" xmlns:aink="http://schemas.microsoft.com/office/drawing/2016/ink" xmlns:am3d="http://schemas.microsoft.com/office/drawing/2017/model3d" xmlns:o="urn:schemas-microsoft-com:office:office" xmlns:r="http://schemas.openxmlformats.org/officeDocument/2006/relationships" xmlns:m="http://schemas.openxmlformats.org/officeDocument/2006/math" xmlns:v="urn:schemas-microsoft-com:vml" xmlns:wp14="http://schemas.microsoft.com/office/word/2010/wordprocessingDrawing" xmlns:wp="http://schemas.openxmlformats.org/drawingml/2006/wordprocessingDrawing" xmlns:w10="urn:schemas-microsoft-com:office:word" xmlns:w="http://schemas.openxmlformats.org/wordprocessingml/2006/main" xmlns:w14="http://schemas.microsoft.com/office/word/2010/wordml" xmlns:w15="http://schemas.microsoft.com/office/word/2012/wordml" xmlns:w16cex="http://schemas.microsoft.com/office/word/2018/wordml/cex" xmlns:w16cid="http://schemas.microsoft.com/office/word/2016/wordml/cid" xmlns:w16="http://schemas.microsoft.com/office/word/2018/wordml" xmlns:w16sdtdh="http://schemas.microsoft.com/office/word/2020/wordml/sdtdatahash" xmlns:w16se="http://schemas.microsoft.com/office/word/2015/wordml/symex" xmlns:wpg="http://schemas.microsoft.com/office/word/2010/wordprocessingGroup" xmlns:wpi="http://schemas.microsoft.com/office/word/2010/wordprocessingInk" xmlns:wne="http://schemas.microsoft.com/office/word/2006/wordml" xmlns:wps="http://schemas.microsoft.com/office/word/2010/wordprocessingShape" mc:Ignorable="w14 w15 w16se w16cid w16 w16cex w16sdtdh wp14">
   <w:footnote w:type="separator" w:id="-1">
     <w:p>
       <w:pPr>
@@ -2214,7 +2323,7 @@
 </file>
 
 <file path=word/header1.xml><?xml version="1.0" encoding="utf-8"?>
-<w:hdr xmlns:wpc="http://schemas.microsoft.com/office/word/2010/wordprocessingCanvas" xmlns:cx="http://schemas.microsoft.com/office/drawing/2014/chartex" xmlns:cx1="http://schemas.microsoft.com/office/drawing/2015/9/8/chartex" xmlns:cx2="http://schemas.microsoft.com/office/drawing/2015/10/21/chartex" xmlns:cx3="http://schemas.microsoft.com/office/drawing/2016/5/9/chartex" xmlns:cx4="http://schemas.microsoft.com/office/drawing/2016/5/10/chartex" xmlns:cx5="http://schemas.microsoft.com/office/drawing/2016/5/11/chartex" xmlns:cx6="http://schemas.microsoft.com/office/drawing/2016/5/12/chartex" xmlns:cx7="http://schemas.microsoft.com/office/drawing/2016/5/13/chartex" xmlns:cx8="http://schemas.microsoft.com/office/drawing/2016/5/14/chartex" xmlns:mc="http://schemas.openxmlformats.org/markup-compatibility/2006" xmlns:aink="http://schemas.microsoft.com/office/drawing/2016/ink" xmlns:am3d="http://schemas.microsoft.com/office/drawing/2017/model3d" xmlns:o="urn:schemas-microsoft-com:office:office" xmlns:r="http://schemas.openxmlformats.org/officeDocument/2006/relationships" xmlns:m="http://schemas.openxmlformats.org/officeDocument/2006/math" xmlns:v="urn:schemas-microsoft-com:vml" xmlns:wp14="http://schemas.microsoft.com/office/word/2010/wordprocessingDrawing" xmlns:wp="http://schemas.openxmlformats.org/drawingml/2006/wordprocessingDrawing" xmlns:w10="urn:schemas-microsoft-com:office:word" xmlns:w="http://schemas.openxmlformats.org/wordprocessingml/2006/main" xmlns:w14="http://schemas.microsoft.com/office/word/2010/wordml" xmlns:w15="http://schemas.microsoft.com/office/word/2012/wordml" xmlns:w16cex="http://schemas.microsoft.com/office/word/2018/wordml/cex" xmlns:w16cid="http://schemas.microsoft.com/office/word/2016/wordml/cid" xmlns:w16="http://schemas.microsoft.com/office/word/2018/wordml" xmlns:w16se="http://schemas.microsoft.com/office/word/2015/wordml/symex" xmlns:wpg="http://schemas.microsoft.com/office/word/2010/wordprocessingGroup" xmlns:wpi="http://schemas.microsoft.com/office/word/2010/wordprocessingInk" xmlns:wne="http://schemas.microsoft.com/office/word/2006/wordml" xmlns:wps="http://schemas.microsoft.com/office/word/2010/wordprocessingShape" mc:Ignorable="w14 w15 w16se w16cid w16 w16cex wp14">
+<w:hdr xmlns:wpc="http://schemas.microsoft.com/office/word/2010/wordprocessingCanvas" xmlns:cx="http://schemas.microsoft.com/office/drawing/2014/chartex" xmlns:cx1="http://schemas.microsoft.com/office/drawing/2015/9/8/chartex" xmlns:cx2="http://schemas.microsoft.com/office/drawing/2015/10/21/chartex" xmlns:cx3="http://schemas.microsoft.com/office/drawing/2016/5/9/chartex" xmlns:cx4="http://schemas.microsoft.com/office/drawing/2016/5/10/chartex" xmlns:cx5="http://schemas.microsoft.com/office/drawing/2016/5/11/chartex" xmlns:cx6="http://schemas.microsoft.com/office/drawing/2016/5/12/chartex" xmlns:cx7="http://schemas.microsoft.com/office/drawing/2016/5/13/chartex" xmlns:cx8="http://schemas.microsoft.com/office/drawing/2016/5/14/chartex" xmlns:mc="http://schemas.openxmlformats.org/markup-compatibility/2006" xmlns:aink="http://schemas.microsoft.com/office/drawing/2016/ink" xmlns:am3d="http://schemas.microsoft.com/office/drawing/2017/model3d" xmlns:o="urn:schemas-microsoft-com:office:office" xmlns:r="http://schemas.openxmlformats.org/officeDocument/2006/relationships" xmlns:m="http://schemas.openxmlformats.org/officeDocument/2006/math" xmlns:v="urn:schemas-microsoft-com:vml" xmlns:wp14="http://schemas.microsoft.com/office/word/2010/wordprocessingDrawing" xmlns:wp="http://schemas.openxmlformats.org/drawingml/2006/wordprocessingDrawing" xmlns:w10="urn:schemas-microsoft-com:office:word" xmlns:w="http://schemas.openxmlformats.org/wordprocessingml/2006/main" xmlns:w14="http://schemas.microsoft.com/office/word/2010/wordml" xmlns:w15="http://schemas.microsoft.com/office/word/2012/wordml" xmlns:w16cex="http://schemas.microsoft.com/office/word/2018/wordml/cex" xmlns:w16cid="http://schemas.microsoft.com/office/word/2016/wordml/cid" xmlns:w16="http://schemas.microsoft.com/office/word/2018/wordml" xmlns:w16sdtdh="http://schemas.microsoft.com/office/word/2020/wordml/sdtdatahash" xmlns:w16se="http://schemas.microsoft.com/office/word/2015/wordml/symex" xmlns:wpg="http://schemas.microsoft.com/office/word/2010/wordprocessingGroup" xmlns:wpi="http://schemas.microsoft.com/office/word/2010/wordprocessingInk" xmlns:wne="http://schemas.microsoft.com/office/word/2006/wordml" xmlns:wps="http://schemas.microsoft.com/office/word/2010/wordprocessingShape" mc:Ignorable="w14 w15 w16se w16cid w16 w16cex w16sdtdh wp14">
   <w:p>
     <w:pPr>
       <w:pStyle w:val="Header"/>
@@ -2224,7 +2333,7 @@
 </file>
 
 <file path=word/header2.xml><?xml version="1.0" encoding="utf-8"?>
-<w:hdr xmlns:wpc="http://schemas.microsoft.com/office/word/2010/wordprocessingCanvas" xmlns:cx="http://schemas.microsoft.com/office/drawing/2014/chartex" xmlns:cx1="http://schemas.microsoft.com/office/drawing/2015/9/8/chartex" xmlns:cx2="http://schemas.microsoft.com/office/drawing/2015/10/21/chartex" xmlns:cx3="http://schemas.microsoft.com/office/drawing/2016/5/9/chartex" xmlns:cx4="http://schemas.microsoft.com/office/drawing/2016/5/10/chartex" xmlns:cx5="http://schemas.microsoft.com/office/drawing/2016/5/11/chartex" xmlns:cx6="http://schemas.microsoft.com/office/drawing/2016/5/12/chartex" xmlns:cx7="http://schemas.microsoft.com/office/drawing/2016/5/13/chartex" xmlns:cx8="http://schemas.microsoft.com/office/drawing/2016/5/14/chartex" xmlns:mc="http://schemas.openxmlformats.org/markup-compatibility/2006" xmlns:aink="http://schemas.microsoft.com/office/drawing/2016/ink" xmlns:am3d="http://schemas.microsoft.com/office/drawing/2017/model3d" xmlns:o="urn:schemas-microsoft-com:office:office" xmlns:r="http://schemas.openxmlformats.org/officeDocument/2006/relationships" xmlns:m="http://schemas.openxmlformats.org/officeDocument/2006/math" xmlns:v="urn:schemas-microsoft-com:vml" xmlns:wp14="http://schemas.microsoft.com/office/word/2010/wordprocessingDrawing" xmlns:wp="http://schemas.openxmlformats.org/drawingml/2006/wordprocessingDrawing" xmlns:w10="urn:schemas-microsoft-com:office:word" xmlns:w="http://schemas.openxmlformats.org/wordprocessingml/2006/main" xmlns:w14="http://schemas.microsoft.com/office/word/2010/wordml" xmlns:w15="http://schemas.microsoft.com/office/word/2012/wordml" xmlns:w16cex="http://schemas.microsoft.com/office/word/2018/wordml/cex" xmlns:w16cid="http://schemas.microsoft.com/office/word/2016/wordml/cid" xmlns:w16="http://schemas.microsoft.com/office/word/2018/wordml" xmlns:w16se="http://schemas.microsoft.com/office/word/2015/wordml/symex" xmlns:wpg="http://schemas.microsoft.com/office/word/2010/wordprocessingGroup" xmlns:wpi="http://schemas.microsoft.com/office/word/2010/wordprocessingInk" xmlns:wne="http://schemas.microsoft.com/office/word/2006/wordml" xmlns:wps="http://schemas.microsoft.com/office/word/2010/wordprocessingShape" mc:Ignorable="w14 w15 w16se w16cid w16 w16cex wp14">
+<w:hdr xmlns:wpc="http://schemas.microsoft.com/office/word/2010/wordprocessingCanvas" xmlns:cx="http://schemas.microsoft.com/office/drawing/2014/chartex" xmlns:cx1="http://schemas.microsoft.com/office/drawing/2015/9/8/chartex" xmlns:cx2="http://schemas.microsoft.com/office/drawing/2015/10/21/chartex" xmlns:cx3="http://schemas.microsoft.com/office/drawing/2016/5/9/chartex" xmlns:cx4="http://schemas.microsoft.com/office/drawing/2016/5/10/chartex" xmlns:cx5="http://schemas.microsoft.com/office/drawing/2016/5/11/chartex" xmlns:cx6="http://schemas.microsoft.com/office/drawing/2016/5/12/chartex" xmlns:cx7="http://schemas.microsoft.com/office/drawing/2016/5/13/chartex" xmlns:cx8="http://schemas.microsoft.com/office/drawing/2016/5/14/chartex" xmlns:mc="http://schemas.openxmlformats.org/markup-compatibility/2006" xmlns:aink="http://schemas.microsoft.com/office/drawing/2016/ink" xmlns:am3d="http://schemas.microsoft.com/office/drawing/2017/model3d" xmlns:o="urn:schemas-microsoft-com:office:office" xmlns:r="http://schemas.openxmlformats.org/officeDocument/2006/relationships" xmlns:m="http://schemas.openxmlformats.org/officeDocument/2006/math" xmlns:v="urn:schemas-microsoft-com:vml" xmlns:wp14="http://schemas.microsoft.com/office/word/2010/wordprocessingDrawing" xmlns:wp="http://schemas.openxmlformats.org/drawingml/2006/wordprocessingDrawing" xmlns:w10="urn:schemas-microsoft-com:office:word" xmlns:w="http://schemas.openxmlformats.org/wordprocessingml/2006/main" xmlns:w14="http://schemas.microsoft.com/office/word/2010/wordml" xmlns:w15="http://schemas.microsoft.com/office/word/2012/wordml" xmlns:w16cex="http://schemas.microsoft.com/office/word/2018/wordml/cex" xmlns:w16cid="http://schemas.microsoft.com/office/word/2016/wordml/cid" xmlns:w16="http://schemas.microsoft.com/office/word/2018/wordml" xmlns:w16sdtdh="http://schemas.microsoft.com/office/word/2020/wordml/sdtdatahash" xmlns:w16se="http://schemas.microsoft.com/office/word/2015/wordml/symex" xmlns:wpg="http://schemas.microsoft.com/office/word/2010/wordprocessingGroup" xmlns:wpi="http://schemas.microsoft.com/office/word/2010/wordprocessingInk" xmlns:wne="http://schemas.microsoft.com/office/word/2006/wordml" xmlns:wps="http://schemas.microsoft.com/office/word/2010/wordprocessingShape" mc:Ignorable="w14 w15 w16se w16cid w16 w16cex w16sdtdh wp14">
   <w:tbl>
     <w:tblPr>
       <w:tblStyle w:val="TableGrid"/>
@@ -2399,7 +2508,7 @@
               <w:noProof/>
               <w:lang w:val="en-US"/>
             </w:rPr>
-            <w:t>18/4/2021</w:t>
+            <w:t>17/6/2021</w:t>
           </w:r>
           <w:r>
             <w:rPr>
@@ -2423,7 +2532,7 @@
 </file>
 
 <file path=word/header3.xml><?xml version="1.0" encoding="utf-8"?>
-<w:hdr xmlns:wpc="http://schemas.microsoft.com/office/word/2010/wordprocessingCanvas" xmlns:cx="http://schemas.microsoft.com/office/drawing/2014/chartex" xmlns:cx1="http://schemas.microsoft.com/office/drawing/2015/9/8/chartex" xmlns:cx2="http://schemas.microsoft.com/office/drawing/2015/10/21/chartex" xmlns:cx3="http://schemas.microsoft.com/office/drawing/2016/5/9/chartex" xmlns:cx4="http://schemas.microsoft.com/office/drawing/2016/5/10/chartex" xmlns:cx5="http://schemas.microsoft.com/office/drawing/2016/5/11/chartex" xmlns:cx6="http://schemas.microsoft.com/office/drawing/2016/5/12/chartex" xmlns:cx7="http://schemas.microsoft.com/office/drawing/2016/5/13/chartex" xmlns:cx8="http://schemas.microsoft.com/office/drawing/2016/5/14/chartex" xmlns:mc="http://schemas.openxmlformats.org/markup-compatibility/2006" xmlns:aink="http://schemas.microsoft.com/office/drawing/2016/ink" xmlns:am3d="http://schemas.microsoft.com/office/drawing/2017/model3d" xmlns:o="urn:schemas-microsoft-com:office:office" xmlns:r="http://schemas.openxmlformats.org/officeDocument/2006/relationships" xmlns:m="http://schemas.openxmlformats.org/officeDocument/2006/math" xmlns:v="urn:schemas-microsoft-com:vml" xmlns:wp14="http://schemas.microsoft.com/office/word/2010/wordprocessingDrawing" xmlns:wp="http://schemas.openxmlformats.org/drawingml/2006/wordprocessingDrawing" xmlns:w10="urn:schemas-microsoft-com:office:word" xmlns:w="http://schemas.openxmlformats.org/wordprocessingml/2006/main" xmlns:w14="http://schemas.microsoft.com/office/word/2010/wordml" xmlns:w15="http://schemas.microsoft.com/office/word/2012/wordml" xmlns:w16cex="http://schemas.microsoft.com/office/word/2018/wordml/cex" xmlns:w16cid="http://schemas.microsoft.com/office/word/2016/wordml/cid" xmlns:w16="http://schemas.microsoft.com/office/word/2018/wordml" xmlns:w16se="http://schemas.microsoft.com/office/word/2015/wordml/symex" xmlns:wpg="http://schemas.microsoft.com/office/word/2010/wordprocessingGroup" xmlns:wpi="http://schemas.microsoft.com/office/word/2010/wordprocessingInk" xmlns:wne="http://schemas.microsoft.com/office/word/2006/wordml" xmlns:wps="http://schemas.microsoft.com/office/word/2010/wordprocessingShape" mc:Ignorable="w14 w15 w16se w16cid w16 w16cex wp14">
+<w:hdr xmlns:wpc="http://schemas.microsoft.com/office/word/2010/wordprocessingCanvas" xmlns:cx="http://schemas.microsoft.com/office/drawing/2014/chartex" xmlns:cx1="http://schemas.microsoft.com/office/drawing/2015/9/8/chartex" xmlns:cx2="http://schemas.microsoft.com/office/drawing/2015/10/21/chartex" xmlns:cx3="http://schemas.microsoft.com/office/drawing/2016/5/9/chartex" xmlns:cx4="http://schemas.microsoft.com/office/drawing/2016/5/10/chartex" xmlns:cx5="http://schemas.microsoft.com/office/drawing/2016/5/11/chartex" xmlns:cx6="http://schemas.microsoft.com/office/drawing/2016/5/12/chartex" xmlns:cx7="http://schemas.microsoft.com/office/drawing/2016/5/13/chartex" xmlns:cx8="http://schemas.microsoft.com/office/drawing/2016/5/14/chartex" xmlns:mc="http://schemas.openxmlformats.org/markup-compatibility/2006" xmlns:aink="http://schemas.microsoft.com/office/drawing/2016/ink" xmlns:am3d="http://schemas.microsoft.com/office/drawing/2017/model3d" xmlns:o="urn:schemas-microsoft-com:office:office" xmlns:r="http://schemas.openxmlformats.org/officeDocument/2006/relationships" xmlns:m="http://schemas.openxmlformats.org/officeDocument/2006/math" xmlns:v="urn:schemas-microsoft-com:vml" xmlns:wp14="http://schemas.microsoft.com/office/word/2010/wordprocessingDrawing" xmlns:wp="http://schemas.openxmlformats.org/drawingml/2006/wordprocessingDrawing" xmlns:w10="urn:schemas-microsoft-com:office:word" xmlns:w="http://schemas.openxmlformats.org/wordprocessingml/2006/main" xmlns:w14="http://schemas.microsoft.com/office/word/2010/wordml" xmlns:w15="http://schemas.microsoft.com/office/word/2012/wordml" xmlns:w16cex="http://schemas.microsoft.com/office/word/2018/wordml/cex" xmlns:w16cid="http://schemas.microsoft.com/office/word/2016/wordml/cid" xmlns:w16="http://schemas.microsoft.com/office/word/2018/wordml" xmlns:w16sdtdh="http://schemas.microsoft.com/office/word/2020/wordml/sdtdatahash" xmlns:w16se="http://schemas.microsoft.com/office/word/2015/wordml/symex" xmlns:wpg="http://schemas.microsoft.com/office/word/2010/wordprocessingGroup" xmlns:wpi="http://schemas.microsoft.com/office/word/2010/wordprocessingInk" xmlns:wne="http://schemas.microsoft.com/office/word/2006/wordml" xmlns:wps="http://schemas.microsoft.com/office/word/2010/wordprocessingShape" mc:Ignorable="w14 w15 w16se w16cid w16 w16cex w16sdtdh wp14">
   <w:p>
     <w:pPr>
       <w:pStyle w:val="Header"/>
@@ -2433,7 +2542,7 @@
 </file>
 
 <file path=word/numbering.xml><?xml version="1.0" encoding="utf-8"?>
-<w:numbering xmlns:wpc="http://schemas.microsoft.com/office/word/2010/wordprocessingCanvas" xmlns:cx="http://schemas.microsoft.com/office/drawing/2014/chartex" xmlns:cx1="http://schemas.microsoft.com/office/drawing/2015/9/8/chartex" xmlns:cx2="http://schemas.microsoft.com/office/drawing/2015/10/21/chartex" xmlns:cx3="http://schemas.microsoft.com/office/drawing/2016/5/9/chartex" xmlns:cx4="http://schemas.microsoft.com/office/drawing/2016/5/10/chartex" xmlns:cx5="http://schemas.microsoft.com/office/drawing/2016/5/11/chartex" xmlns:cx6="http://schemas.microsoft.com/office/drawing/2016/5/12/chartex" xmlns:cx7="http://schemas.microsoft.com/office/drawing/2016/5/13/chartex" xmlns:cx8="http://schemas.microsoft.com/office/drawing/2016/5/14/chartex" xmlns:mc="http://schemas.openxmlformats.org/markup-compatibility/2006" xmlns:aink="http://schemas.microsoft.com/office/drawing/2016/ink" xmlns:am3d="http://schemas.microsoft.com/office/drawing/2017/model3d" xmlns:o="urn:schemas-microsoft-com:office:office" xmlns:r="http://schemas.openxmlformats.org/officeDocument/2006/relationships" xmlns:m="http://schemas.openxmlformats.org/officeDocument/2006/math" xmlns:v="urn:schemas-microsoft-com:vml" xmlns:wp14="http://schemas.microsoft.com/office/word/2010/wordprocessingDrawing" xmlns:wp="http://schemas.openxmlformats.org/drawingml/2006/wordprocessingDrawing" xmlns:w10="urn:schemas-microsoft-com:office:word" xmlns:w="http://schemas.openxmlformats.org/wordprocessingml/2006/main" xmlns:w14="http://schemas.microsoft.com/office/word/2010/wordml" xmlns:w15="http://schemas.microsoft.com/office/word/2012/wordml" xmlns:w16cex="http://schemas.microsoft.com/office/word/2018/wordml/cex" xmlns:w16cid="http://schemas.microsoft.com/office/word/2016/wordml/cid" xmlns:w16="http://schemas.microsoft.com/office/word/2018/wordml" xmlns:w16se="http://schemas.microsoft.com/office/word/2015/wordml/symex" xmlns:wpg="http://schemas.microsoft.com/office/word/2010/wordprocessingGroup" xmlns:wpi="http://schemas.microsoft.com/office/word/2010/wordprocessingInk" xmlns:wne="http://schemas.microsoft.com/office/word/2006/wordml" xmlns:wps="http://schemas.microsoft.com/office/word/2010/wordprocessingShape" mc:Ignorable="w14 w15 w16se w16cid w16 w16cex wp14">
+<w:numbering xmlns:wpc="http://schemas.microsoft.com/office/word/2010/wordprocessingCanvas" xmlns:cx="http://schemas.microsoft.com/office/drawing/2014/chartex" xmlns:cx1="http://schemas.microsoft.com/office/drawing/2015/9/8/chartex" xmlns:cx2="http://schemas.microsoft.com/office/drawing/2015/10/21/chartex" xmlns:cx3="http://schemas.microsoft.com/office/drawing/2016/5/9/chartex" xmlns:cx4="http://schemas.microsoft.com/office/drawing/2016/5/10/chartex" xmlns:cx5="http://schemas.microsoft.com/office/drawing/2016/5/11/chartex" xmlns:cx6="http://schemas.microsoft.com/office/drawing/2016/5/12/chartex" xmlns:cx7="http://schemas.microsoft.com/office/drawing/2016/5/13/chartex" xmlns:cx8="http://schemas.microsoft.com/office/drawing/2016/5/14/chartex" xmlns:mc="http://schemas.openxmlformats.org/markup-compatibility/2006" xmlns:aink="http://schemas.microsoft.com/office/drawing/2016/ink" xmlns:am3d="http://schemas.microsoft.com/office/drawing/2017/model3d" xmlns:o="urn:schemas-microsoft-com:office:office" xmlns:r="http://schemas.openxmlformats.org/officeDocument/2006/relationships" xmlns:m="http://schemas.openxmlformats.org/officeDocument/2006/math" xmlns:v="urn:schemas-microsoft-com:vml" xmlns:wp14="http://schemas.microsoft.com/office/word/2010/wordprocessingDrawing" xmlns:wp="http://schemas.openxmlformats.org/drawingml/2006/wordprocessingDrawing" xmlns:w10="urn:schemas-microsoft-com:office:word" xmlns:w="http://schemas.openxmlformats.org/wordprocessingml/2006/main" xmlns:w14="http://schemas.microsoft.com/office/word/2010/wordml" xmlns:w15="http://schemas.microsoft.com/office/word/2012/wordml" xmlns:w16cex="http://schemas.microsoft.com/office/word/2018/wordml/cex" xmlns:w16cid="http://schemas.microsoft.com/office/word/2016/wordml/cid" xmlns:w16="http://schemas.microsoft.com/office/word/2018/wordml" xmlns:w16sdtdh="http://schemas.microsoft.com/office/word/2020/wordml/sdtdatahash" xmlns:w16se="http://schemas.microsoft.com/office/word/2015/wordml/symex" xmlns:wpg="http://schemas.microsoft.com/office/word/2010/wordprocessingGroup" xmlns:wpi="http://schemas.microsoft.com/office/word/2010/wordprocessingInk" xmlns:wne="http://schemas.microsoft.com/office/word/2006/wordml" xmlns:wps="http://schemas.microsoft.com/office/word/2010/wordprocessingShape" mc:Ignorable="w14 w15 w16se w16cid w16 w16cex w16sdtdh wp14">
   <w:abstractNum w:abstractNumId="0" w15:restartNumberingAfterBreak="0">
     <w:nsid w:val="42A87920"/>
     <w:multiLevelType w:val="hybridMultilevel"/>
@@ -2554,7 +2663,7 @@
 </file>
 
 <file path=word/styles.xml><?xml version="1.0" encoding="utf-8"?>
-<w:styles xmlns:mc="http://schemas.openxmlformats.org/markup-compatibility/2006" xmlns:r="http://schemas.openxmlformats.org/officeDocument/2006/relationships" xmlns:w="http://schemas.openxmlformats.org/wordprocessingml/2006/main" xmlns:w14="http://schemas.microsoft.com/office/word/2010/wordml" xmlns:w15="http://schemas.microsoft.com/office/word/2012/wordml" xmlns:w16cex="http://schemas.microsoft.com/office/word/2018/wordml/cex" xmlns:w16cid="http://schemas.microsoft.com/office/word/2016/wordml/cid" xmlns:w16="http://schemas.microsoft.com/office/word/2018/wordml" xmlns:w16se="http://schemas.microsoft.com/office/word/2015/wordml/symex" mc:Ignorable="w14 w15 w16se w16cid w16 w16cex">
+<w:styles xmlns:mc="http://schemas.openxmlformats.org/markup-compatibility/2006" xmlns:r="http://schemas.openxmlformats.org/officeDocument/2006/relationships" xmlns:w="http://schemas.openxmlformats.org/wordprocessingml/2006/main" xmlns:w14="http://schemas.microsoft.com/office/word/2010/wordml" xmlns:w15="http://schemas.microsoft.com/office/word/2012/wordml" xmlns:w16cex="http://schemas.microsoft.com/office/word/2018/wordml/cex" xmlns:w16cid="http://schemas.microsoft.com/office/word/2016/wordml/cid" xmlns:w16="http://schemas.microsoft.com/office/word/2018/wordml" xmlns:w16sdtdh="http://schemas.microsoft.com/office/word/2020/wordml/sdtdatahash" xmlns:w16se="http://schemas.microsoft.com/office/word/2015/wordml/symex" mc:Ignorable="w14 w15 w16se w16cid w16 w16cex w16sdtdh">
   <w:docDefaults>
     <w:rPrDefault>
       <w:rPr>
@@ -3342,21 +3451,6 @@
 </file>
 
 <file path=customXml/item1.xml><?xml version="1.0" encoding="utf-8"?>
-<?mso-contentType ?>
-<FormTemplates xmlns="http://schemas.microsoft.com/sharepoint/v3/contenttype/forms">
-  <Display>DocumentLibraryForm</Display>
-  <Edit>DocumentLibraryForm</Edit>
-  <New>DocumentLibraryForm</New>
-</FormTemplates>
-</file>
-
-<file path=customXml/item2.xml><?xml version="1.0" encoding="utf-8"?>
-<p:properties xmlns:p="http://schemas.microsoft.com/office/2006/metadata/properties" xmlns:xsi="http://www.w3.org/2001/XMLSchema-instance" xmlns:pc="http://schemas.microsoft.com/office/infopath/2007/PartnerControls">
-  <documentManagement/>
-</p:properties>
-</file>
-
-<file path=customXml/item3.xml><?xml version="1.0" encoding="utf-8"?>
 <ct:contentTypeSchema xmlns:ct="http://schemas.microsoft.com/office/2006/metadata/contentType" xmlns:ma="http://schemas.microsoft.com/office/2006/metadata/properties/metaAttributes" ct:_="" ma:_="" ma:contentTypeName="Document" ma:contentTypeID="0x0101004D43F47BAB1AF54DA382DC2E30CB6F48" ma:contentTypeVersion="0" ma:contentTypeDescription="Create a new document." ma:contentTypeScope="" ma:versionID="ea7238d2a2a8bee956b9a53ca5bc6b9d">
   <xsd:schema xmlns:xsd="http://www.w3.org/2001/XMLSchema" xmlns:xs="http://www.w3.org/2001/XMLSchema" xmlns:p="http://schemas.microsoft.com/office/2006/metadata/properties" targetNamespace="http://schemas.microsoft.com/office/2006/metadata/properties" ma:root="true" ma:fieldsID="067e30616eeadeb776f014c5fbcfd813">
     <xsd:element name="properties">
@@ -3470,24 +3564,22 @@
 </ct:contentTypeSchema>
 </file>
 
-<file path=customXml/itemProps1.xml><?xml version="1.0" encoding="utf-8"?>
-<ds:datastoreItem xmlns:ds="http://schemas.openxmlformats.org/officeDocument/2006/customXml" ds:itemID="{53E2534A-4A86-4013-86BC-D1FE03EF9E7B}">
-  <ds:schemaRefs>
-    <ds:schemaRef ds:uri="http://schemas.microsoft.com/sharepoint/v3/contenttype/forms"/>
-  </ds:schemaRefs>
-</ds:datastoreItem>
+<file path=customXml/item2.xml><?xml version="1.0" encoding="utf-8"?>
+<?mso-contentType ?>
+<FormTemplates xmlns="http://schemas.microsoft.com/sharepoint/v3/contenttype/forms">
+  <Display>DocumentLibraryForm</Display>
+  <Edit>DocumentLibraryForm</Edit>
+  <New>DocumentLibraryForm</New>
+</FormTemplates>
 </file>
 
-<file path=customXml/itemProps2.xml><?xml version="1.0" encoding="utf-8"?>
-<ds:datastoreItem xmlns:ds="http://schemas.openxmlformats.org/officeDocument/2006/customXml" ds:itemID="{A5CA59C0-43AA-4908-B067-BC57EB6F530F}">
-  <ds:schemaRefs>
-    <ds:schemaRef ds:uri="http://schemas.microsoft.com/office/2006/metadata/properties"/>
-    <ds:schemaRef ds:uri="http://schemas.microsoft.com/office/infopath/2007/PartnerControls"/>
-  </ds:schemaRefs>
-</ds:datastoreItem>
+<file path=customXml/item3.xml><?xml version="1.0" encoding="utf-8"?>
+<p:properties xmlns:p="http://schemas.microsoft.com/office/2006/metadata/properties" xmlns:xsi="http://www.w3.org/2001/XMLSchema-instance" xmlns:pc="http://schemas.microsoft.com/office/infopath/2007/PartnerControls">
+  <documentManagement/>
+</p:properties>
 </file>
 
-<file path=customXml/itemProps3.xml><?xml version="1.0" encoding="utf-8"?>
+<file path=customXml/itemProps1.xml><?xml version="1.0" encoding="utf-8"?>
 <ds:datastoreItem xmlns:ds="http://schemas.openxmlformats.org/officeDocument/2006/customXml" ds:itemID="{E8CD4E09-D6EE-4B04-B54F-A4F1C5ACD470}">
   <ds:schemaRefs>
     <ds:schemaRef ds:uri="http://schemas.microsoft.com/office/2006/metadata/contentType"/>
@@ -3501,4 +3593,21 @@
     <ds:schemaRef ds:uri="http://schemas.microsoft.com/office/infopath/2007/PartnerControls"/>
   </ds:schemaRefs>
 </ds:datastoreItem>
+</file>
+
+<file path=customXml/itemProps2.xml><?xml version="1.0" encoding="utf-8"?>
+<ds:datastoreItem xmlns:ds="http://schemas.openxmlformats.org/officeDocument/2006/customXml" ds:itemID="{53E2534A-4A86-4013-86BC-D1FE03EF9E7B}">
+  <ds:schemaRefs>
+    <ds:schemaRef ds:uri="http://schemas.microsoft.com/sharepoint/v3/contenttype/forms"/>
+  </ds:schemaRefs>
+</ds:datastoreItem>
+</file>
+
+<file path=customXml/itemProps3.xml><?xml version="1.0" encoding="utf-8"?>
+<ds:datastoreItem xmlns:ds="http://schemas.openxmlformats.org/officeDocument/2006/customXml" ds:itemID="{A5CA59C0-43AA-4908-B067-BC57EB6F530F}">
+  <ds:schemaRefs>
+    <ds:schemaRef ds:uri="http://schemas.microsoft.com/office/2006/metadata/properties"/>
+    <ds:schemaRef ds:uri="http://schemas.microsoft.com/office/infopath/2007/PartnerControls"/>
+  </ds:schemaRefs>
+</ds:datastoreItem>
 </file>
</xml_diff>